<commit_message>
Update TT2L_G7_ElicitationOutput.docx in task4_elicitation
</commit_message>
<xml_diff>
--- a/task4_elicitation/TT2L_G7_ElicitationOutput.docx
+++ b/task4_elicitation/TT2L_G7_ElicitationOutput.docx
@@ -34,7 +34,7 @@
           <w:szCs w:val="28"/>
         </w:rPr>
         <w:drawing>
-          <wp:inline distT="0" distB="0" distL="0" distR="0" wp14:anchorId="143BE505" wp14:editId="5227FC08">
+          <wp:inline distT="0" distB="0" distL="0" distR="0" wp14:anchorId="143BE505" wp14:editId="51EA6719">
             <wp:extent cx="2637790" cy="914400"/>
             <wp:effectExtent l="0" t="0" r="0" b="0"/>
             <wp:docPr id="84340833" name="Picture 2" descr="C:\Users\USER\Downloads\MMU-New-logo-png.png"/>
@@ -3094,11 +3094,16 @@
       </w:r>
     </w:p>
     <w:p>
-      <w:r>
-        <w:t>6</w:t>
-      </w:r>
-      <w:r>
-        <w:t>. System Performance Expectations</w:t>
+      <w:proofErr w:type="gramStart"/>
+      <w:r>
+        <w:t>6..</w:t>
+      </w:r>
+      <w:r>
+        <w:t>System</w:t>
+      </w:r>
+      <w:proofErr w:type="gramEnd"/>
+      <w:r>
+        <w:t xml:space="preserve"> Performance Expectations</w:t>
       </w:r>
     </w:p>
     <w:p>
@@ -3106,11 +3111,31 @@
         <w:pStyle w:val="ListParagraph"/>
         <w:numPr>
           <w:ilvl w:val="0"/>
-          <w:numId w:val="2"/>
+          <w:numId w:val="6"/>
         </w:numPr>
       </w:pPr>
       <w:r>
-        <w:t>A page should not take longer than 1–2 seconds to load at most.</w:t>
+        <w:t xml:space="preserve">A page should not take longer than 1–2 seconds to load at </w:t>
+      </w:r>
+      <w:proofErr w:type="spellStart"/>
+      <w:proofErr w:type="gramStart"/>
+      <w:r>
+        <w:t>most.The</w:t>
+      </w:r>
+      <w:proofErr w:type="spellEnd"/>
+      <w:proofErr w:type="gramEnd"/>
+      <w:r>
+        <w:t xml:space="preserve"> best response time for carpool matches should be 10–15 </w:t>
+      </w:r>
+      <w:proofErr w:type="spellStart"/>
+      <w:proofErr w:type="gramStart"/>
+      <w:r>
+        <w:t>seconds.I</w:t>
+      </w:r>
+      <w:proofErr w:type="spellEnd"/>
+      <w:proofErr w:type="gramEnd"/>
+      <w:r>
+        <w:t xml:space="preserve"> recommend getting real-time parking updates at a rate of every 3–5 seconds</w:t>
       </w:r>
     </w:p>
     <w:p>
@@ -3118,11 +3143,22 @@
         <w:pStyle w:val="ListParagraph"/>
         <w:numPr>
           <w:ilvl w:val="0"/>
-          <w:numId w:val="2"/>
+          <w:numId w:val="6"/>
         </w:numPr>
       </w:pPr>
       <w:r>
-        <w:t>The best response time for carpool matches should be 10–15 seconds.</w:t>
+        <w:rPr>
+          <w:b/>
+        </w:rPr>
+        <w:t>User Need</w:t>
+      </w:r>
+      <w:r>
+        <w:t>: the app to be fast and to update data as things happen in real time.</w:t>
+      </w:r>
+    </w:p>
+    <w:p>
+      <w:r>
+        <w:t>7. Notification System and Chat Functionality</w:t>
       </w:r>
     </w:p>
     <w:p>
@@ -3130,11 +3166,19 @@
         <w:pStyle w:val="ListParagraph"/>
         <w:numPr>
           <w:ilvl w:val="0"/>
-          <w:numId w:val="2"/>
+          <w:numId w:val="7"/>
         </w:numPr>
       </w:pPr>
       <w:r>
-        <w:t>I recommend getting real-time parking updates at a rate of every 3–5 seconds</w:t>
+        <w:t xml:space="preserve">Many users find it helpful that they get notified about changes in booked rides. The group was divided on chat — some found it useful, but it wasn’t considered </w:t>
+      </w:r>
+      <w:proofErr w:type="gramStart"/>
+      <w:r>
+        <w:t>absolutely essential</w:t>
+      </w:r>
+      <w:proofErr w:type="gramEnd"/>
+      <w:r>
+        <w:t xml:space="preserve"> by everyone.</w:t>
       </w:r>
     </w:p>
     <w:p>
@@ -3142,20 +3186,231 @@
         <w:pStyle w:val="ListParagraph"/>
         <w:numPr>
           <w:ilvl w:val="0"/>
-          <w:numId w:val="2"/>
+          <w:numId w:val="7"/>
         </w:numPr>
       </w:pPr>
       <w:r>
         <w:rPr>
           <w:b/>
-          <w:bCs/>
+        </w:rPr>
+        <w:t xml:space="preserve">User Need: </w:t>
+      </w:r>
+      <w:r>
+        <w:t>To have a ride update system; chat adds an extra touch for easier organization.</w:t>
+      </w:r>
+    </w:p>
+    <w:p>
+      <w:r>
+        <w:t>8. In-App Payment and Wallet System</w:t>
+      </w:r>
+    </w:p>
+    <w:p>
+      <w:pPr>
+        <w:pStyle w:val="ListParagraph"/>
+        <w:numPr>
+          <w:ilvl w:val="0"/>
+          <w:numId w:val="8"/>
+        </w:numPr>
+      </w:pPr>
+      <w:r>
+        <w:t>There were users who were happy with the integrated wallet, but others didn’t care one way or the other. It was recognized that it made things convenient, but there were still those who thought it wasn’t needed.</w:t>
+      </w:r>
+    </w:p>
+    <w:p>
+      <w:pPr>
+        <w:pStyle w:val="ListParagraph"/>
+        <w:numPr>
+          <w:ilvl w:val="0"/>
+          <w:numId w:val="8"/>
+        </w:numPr>
+      </w:pPr>
+      <w:r>
+        <w:rPr>
+          <w:b/>
         </w:rPr>
         <w:t>User Need</w:t>
       </w:r>
       <w:r>
-        <w:t>: the app to be fast and to update data as things happen in real time.</w:t>
-      </w:r>
-    </w:p>
+        <w:t>: Allow users to pay in the app to make it easier for those who use the service most often.</w:t>
+      </w:r>
+    </w:p>
+    <w:p>
+      <w:r>
+        <w:t>9. Admin Access and Monitoring</w:t>
+      </w:r>
+    </w:p>
+    <w:p>
+      <w:pPr>
+        <w:pStyle w:val="ListParagraph"/>
+        <w:numPr>
+          <w:ilvl w:val="0"/>
+          <w:numId w:val="9"/>
+        </w:numPr>
+      </w:pPr>
+      <w:r>
+        <w:t>Majority of those surveyed accepted that access to user, car and violation information is necessary for admin staff to enforce the rules. Maintaining order at school was considered the reason for requiring it.</w:t>
+      </w:r>
+    </w:p>
+    <w:p>
+      <w:pPr>
+        <w:pStyle w:val="ListParagraph"/>
+        <w:numPr>
+          <w:ilvl w:val="0"/>
+          <w:numId w:val="9"/>
+        </w:numPr>
+      </w:pPr>
+      <w:r>
+        <w:rPr>
+          <w:b/>
+        </w:rPr>
+        <w:t>User Need</w:t>
+      </w:r>
+      <w:r>
+        <w:t>: Access to basic user and parking details is important for admins to enforce the rules.</w:t>
+      </w:r>
+    </w:p>
+    <w:p>
+      <w:r>
+        <w:t>10. Support Features and Error Handling</w:t>
+      </w:r>
+    </w:p>
+    <w:p>
+      <w:pPr>
+        <w:pStyle w:val="ListParagraph"/>
+        <w:numPr>
+          <w:ilvl w:val="0"/>
+          <w:numId w:val="10"/>
+        </w:numPr>
+      </w:pPr>
+      <w:r>
+        <w:t>A clear majority wanted help menus as well as easy-to-understand error messages. People wanted to learn about what caused the problem and how to solve it.</w:t>
+      </w:r>
+    </w:p>
+    <w:p>
+      <w:pPr>
+        <w:pStyle w:val="ListParagraph"/>
+        <w:numPr>
+          <w:ilvl w:val="0"/>
+          <w:numId w:val="10"/>
+        </w:numPr>
+      </w:pPr>
+      <w:r>
+        <w:rPr>
+          <w:b/>
+        </w:rPr>
+        <w:t>User Need</w:t>
+      </w:r>
+      <w:r>
+        <w:t>: A good helpful menus and easy-to-understand error messages.</w:t>
+      </w:r>
+    </w:p>
+    <w:p>
+      <w:r>
+        <w:t>11. Theme and Visual Preferences</w:t>
+      </w:r>
+    </w:p>
+    <w:p>
+      <w:pPr>
+        <w:pStyle w:val="ListParagraph"/>
+        <w:numPr>
+          <w:ilvl w:val="0"/>
+          <w:numId w:val="11"/>
+        </w:numPr>
+      </w:pPr>
+      <w:r>
+        <w:t>A consistent monotonic theme was positively received, and users appreciated the option to switch between light and dark modes depending on their preferences or environment.</w:t>
+      </w:r>
+    </w:p>
+    <w:p>
+      <w:pPr>
+        <w:pStyle w:val="ListParagraph"/>
+        <w:numPr>
+          <w:ilvl w:val="0"/>
+          <w:numId w:val="11"/>
+        </w:numPr>
+      </w:pPr>
+      <w:r>
+        <w:rPr>
+          <w:b/>
+        </w:rPr>
+        <w:lastRenderedPageBreak/>
+        <w:t>User Need</w:t>
+      </w:r>
+      <w:r>
+        <w:t>: It should be possible to switch between themes and the style used throughout should be both clean and consistent.</w:t>
+      </w:r>
+    </w:p>
+    <w:p>
+      <w:r>
+        <w:t>12. Platform Availability</w:t>
+      </w:r>
+    </w:p>
+    <w:p>
+      <w:pPr>
+        <w:pStyle w:val="ListParagraph"/>
+        <w:numPr>
+          <w:ilvl w:val="0"/>
+          <w:numId w:val="12"/>
+        </w:numPr>
+      </w:pPr>
+      <w:r>
+        <w:t>Many people hoped to access the app through a web version in addition to using it on their phones. Being required to use a mobile device was thought to limit the service’s reach.</w:t>
+      </w:r>
+    </w:p>
+    <w:p>
+      <w:pPr>
+        <w:pStyle w:val="ListParagraph"/>
+        <w:numPr>
+          <w:ilvl w:val="0"/>
+          <w:numId w:val="12"/>
+        </w:numPr>
+      </w:pPr>
+      <w:r>
+        <w:rPr>
+          <w:b/>
+        </w:rPr>
+        <w:t>User Need</w:t>
+      </w:r>
+      <w:r>
+        <w:t>: The app should be available on both mobile and web platforms for greater accessibility.</w:t>
+      </w:r>
+    </w:p>
+    <w:p>
+      <w:r>
+        <w:t>13. Authentication Preferences</w:t>
+      </w:r>
+    </w:p>
+    <w:p>
+      <w:pPr>
+        <w:pStyle w:val="ListParagraph"/>
+        <w:numPr>
+          <w:ilvl w:val="0"/>
+          <w:numId w:val="13"/>
+        </w:numPr>
+      </w:pPr>
+      <w:r>
+        <w:t>Many of the people who responded mentioned logging in or being reauthenticated too often. A lot of people complained that they had to log in whenever they opened the app.</w:t>
+      </w:r>
+    </w:p>
+    <w:p>
+      <w:pPr>
+        <w:pStyle w:val="ListParagraph"/>
+        <w:numPr>
+          <w:ilvl w:val="0"/>
+          <w:numId w:val="13"/>
+        </w:numPr>
+      </w:pPr>
+      <w:r>
+        <w:rPr>
+          <w:b/>
+        </w:rPr>
+        <w:t>Design Consideration</w:t>
+      </w:r>
+      <w:r>
+        <w:t>: Implement a persistent or smart login feature to minimize repeated authentication.</w:t>
+      </w:r>
+    </w:p>
+    <w:p/>
     <w:p>
       <w:pPr>
         <w:pStyle w:val="TNRHeading2"/>
@@ -3378,15 +3633,18 @@
               <w:jc w:val="left"/>
             </w:pPr>
             <w:r>
-              <w:t>It is usually hard for students to find an available parking space. It’s one of the busiest areas in MMU Cyberjaya. Staff spaces are usually available but cannot be used by students. Students often spend 5–10 minutes looking for a space.</w:t>
-            </w:r>
-          </w:p>
-          <w:p>
-            <w:pPr>
-              <w:jc w:val="left"/>
-            </w:pPr>
+              <w:t xml:space="preserve">It is usually hard for students to find an available parking space. It’s one of the busiest areas in MMU </w:t>
+            </w:r>
             <w:r>
               <w:lastRenderedPageBreak/>
+              <w:t>Cyberjaya. Staff spaces are usually available but cannot be used by students. Students often spend 5–10 minutes looking for a space.</w:t>
+            </w:r>
+          </w:p>
+          <w:p>
+            <w:pPr>
+              <w:jc w:val="left"/>
+            </w:pPr>
+            <w:r>
               <w:t>There are spaces behind each parking lot, where the lamp posts are located.</w:t>
             </w:r>
           </w:p>
@@ -3408,7 +3666,11 @@
             </w:pPr>
             <w:r>
               <w:lastRenderedPageBreak/>
-              <w:t xml:space="preserve">Many students want to park at FCI. Making staff park away from the work site limits how they can get to work. Looking for a parking space usually takes time and can get stressful. </w:t>
+              <w:t xml:space="preserve">Many students want to park at FCI. Making staff park away from the work site limits how they can get to </w:t>
+            </w:r>
+            <w:r>
+              <w:lastRenderedPageBreak/>
+              <w:t xml:space="preserve">work. Looking for a parking space usually takes time and can get stressful. </w:t>
             </w:r>
           </w:p>
           <w:p>
@@ -3417,11 +3679,7 @@
               <w:jc w:val="left"/>
             </w:pPr>
             <w:r>
-              <w:t xml:space="preserve">There are plenty of spaces where you can put the parking sensors. In addition </w:t>
-            </w:r>
-            <w:r>
-              <w:lastRenderedPageBreak/>
-              <w:t>to other locations, CCTVs for parking detection can be installed on lamp posts.</w:t>
+              <w:t>There are plenty of spaces where you can put the parking sensors. In addition to other locations, CCTVs for parking detection can be installed on lamp posts.</w:t>
             </w:r>
           </w:p>
         </w:tc>
@@ -3578,6 +3836,7 @@
     </w:p>
     <w:p>
       <w:r>
+        <w:lastRenderedPageBreak/>
         <w:t>The data collected from all methods not only confirmed that the campus community is ready for a digital ridesharing and parking platform but also provided clear direction on which functionalities to prioritize. Using this strong base, the following steps will be planned to support user needs and the abilities of the institution.</w:t>
       </w:r>
     </w:p>
@@ -3699,6 +3958,119 @@
 <file path=word/numbering.xml><?xml version="1.0" encoding="utf-8"?>
 <w:numbering xmlns:wpc="http://schemas.microsoft.com/office/word/2010/wordprocessingCanvas" xmlns:cx="http://schemas.microsoft.com/office/drawing/2014/chartex" xmlns:cx1="http://schemas.microsoft.com/office/drawing/2015/9/8/chartex" xmlns:cx2="http://schemas.microsoft.com/office/drawing/2015/10/21/chartex" xmlns:cx3="http://schemas.microsoft.com/office/drawing/2016/5/9/chartex" xmlns:cx4="http://schemas.microsoft.com/office/drawing/2016/5/10/chartex" xmlns:cx5="http://schemas.microsoft.com/office/drawing/2016/5/11/chartex" xmlns:cx6="http://schemas.microsoft.com/office/drawing/2016/5/12/chartex" xmlns:cx7="http://schemas.microsoft.com/office/drawing/2016/5/13/chartex" xmlns:cx8="http://schemas.microsoft.com/office/drawing/2016/5/14/chartex" xmlns:mc="http://schemas.openxmlformats.org/markup-compatibility/2006" xmlns:aink="http://schemas.microsoft.com/office/drawing/2016/ink" xmlns:am3d="http://schemas.microsoft.com/office/drawing/2017/model3d" xmlns:o="urn:schemas-microsoft-com:office:office" xmlns:oel="http://schemas.microsoft.com/office/2019/extlst" xmlns:r="http://schemas.openxmlformats.org/officeDocument/2006/relationships" xmlns:m="http://schemas.openxmlformats.org/officeDocument/2006/math" xmlns:v="urn:schemas-microsoft-com:vml" xmlns:wp14="http://schemas.microsoft.com/office/word/2010/wordprocessingDrawing" xmlns:wp="http://schemas.openxmlformats.org/drawingml/2006/wordprocessingDrawing" xmlns:w10="urn:schemas-microsoft-com:office:word" xmlns:w="http://schemas.openxmlformats.org/wordprocessingml/2006/main" xmlns:w14="http://schemas.microsoft.com/office/word/2010/wordml" xmlns:w15="http://schemas.microsoft.com/office/word/2012/wordml" xmlns:w16cex="http://schemas.microsoft.com/office/word/2018/wordml/cex" xmlns:w16cid="http://schemas.microsoft.com/office/word/2016/wordml/cid" xmlns:w16="http://schemas.microsoft.com/office/word/2018/wordml" xmlns:w16du="http://schemas.microsoft.com/office/word/2023/wordml/word16du" xmlns:w16sdtdh="http://schemas.microsoft.com/office/word/2020/wordml/sdtdatahash" xmlns:w16sdtfl="http://schemas.microsoft.com/office/word/2024/wordml/sdtformatlock" xmlns:w16se="http://schemas.microsoft.com/office/word/2015/wordml/symex" xmlns:wpg="http://schemas.microsoft.com/office/word/2010/wordprocessingGroup" xmlns:wpi="http://schemas.microsoft.com/office/word/2010/wordprocessingInk" xmlns:wne="http://schemas.microsoft.com/office/word/2006/wordml" xmlns:wps="http://schemas.microsoft.com/office/word/2010/wordprocessingShape" mc:Ignorable="w14 w15 w16se w16cid w16 w16cex w16sdtdh w16sdtfl w16du wp14">
   <w:abstractNum w:abstractNumId="0" w15:restartNumberingAfterBreak="0">
+    <w:nsid w:val="18D6734B"/>
+    <w:multiLevelType w:val="hybridMultilevel"/>
+    <w:tmpl w:val="ABD8F780"/>
+    <w:lvl w:ilvl="0" w:tplc="44090001">
+      <w:start w:val="1"/>
+      <w:numFmt w:val="bullet"/>
+      <w:lvlText w:val=""/>
+      <w:lvlJc w:val="left"/>
+      <w:pPr>
+        <w:ind w:left="720" w:hanging="360"/>
+      </w:pPr>
+      <w:rPr>
+        <w:rFonts w:ascii="Symbol" w:hAnsi="Symbol" w:hint="default"/>
+      </w:rPr>
+    </w:lvl>
+    <w:lvl w:ilvl="1" w:tplc="44090003" w:tentative="1">
+      <w:start w:val="1"/>
+      <w:numFmt w:val="bullet"/>
+      <w:lvlText w:val="o"/>
+      <w:lvlJc w:val="left"/>
+      <w:pPr>
+        <w:ind w:left="1440" w:hanging="360"/>
+      </w:pPr>
+      <w:rPr>
+        <w:rFonts w:ascii="Courier New" w:hAnsi="Courier New" w:cs="Courier New" w:hint="default"/>
+      </w:rPr>
+    </w:lvl>
+    <w:lvl w:ilvl="2" w:tplc="44090005" w:tentative="1">
+      <w:start w:val="1"/>
+      <w:numFmt w:val="bullet"/>
+      <w:lvlText w:val=""/>
+      <w:lvlJc w:val="left"/>
+      <w:pPr>
+        <w:ind w:left="2160" w:hanging="360"/>
+      </w:pPr>
+      <w:rPr>
+        <w:rFonts w:ascii="Wingdings" w:hAnsi="Wingdings" w:hint="default"/>
+      </w:rPr>
+    </w:lvl>
+    <w:lvl w:ilvl="3" w:tplc="44090001" w:tentative="1">
+      <w:start w:val="1"/>
+      <w:numFmt w:val="bullet"/>
+      <w:lvlText w:val=""/>
+      <w:lvlJc w:val="left"/>
+      <w:pPr>
+        <w:ind w:left="2880" w:hanging="360"/>
+      </w:pPr>
+      <w:rPr>
+        <w:rFonts w:ascii="Symbol" w:hAnsi="Symbol" w:hint="default"/>
+      </w:rPr>
+    </w:lvl>
+    <w:lvl w:ilvl="4" w:tplc="44090003" w:tentative="1">
+      <w:start w:val="1"/>
+      <w:numFmt w:val="bullet"/>
+      <w:lvlText w:val="o"/>
+      <w:lvlJc w:val="left"/>
+      <w:pPr>
+        <w:ind w:left="3600" w:hanging="360"/>
+      </w:pPr>
+      <w:rPr>
+        <w:rFonts w:ascii="Courier New" w:hAnsi="Courier New" w:cs="Courier New" w:hint="default"/>
+      </w:rPr>
+    </w:lvl>
+    <w:lvl w:ilvl="5" w:tplc="44090005" w:tentative="1">
+      <w:start w:val="1"/>
+      <w:numFmt w:val="bullet"/>
+      <w:lvlText w:val=""/>
+      <w:lvlJc w:val="left"/>
+      <w:pPr>
+        <w:ind w:left="4320" w:hanging="360"/>
+      </w:pPr>
+      <w:rPr>
+        <w:rFonts w:ascii="Wingdings" w:hAnsi="Wingdings" w:hint="default"/>
+      </w:rPr>
+    </w:lvl>
+    <w:lvl w:ilvl="6" w:tplc="44090001" w:tentative="1">
+      <w:start w:val="1"/>
+      <w:numFmt w:val="bullet"/>
+      <w:lvlText w:val=""/>
+      <w:lvlJc w:val="left"/>
+      <w:pPr>
+        <w:ind w:left="5040" w:hanging="360"/>
+      </w:pPr>
+      <w:rPr>
+        <w:rFonts w:ascii="Symbol" w:hAnsi="Symbol" w:hint="default"/>
+      </w:rPr>
+    </w:lvl>
+    <w:lvl w:ilvl="7" w:tplc="44090003" w:tentative="1">
+      <w:start w:val="1"/>
+      <w:numFmt w:val="bullet"/>
+      <w:lvlText w:val="o"/>
+      <w:lvlJc w:val="left"/>
+      <w:pPr>
+        <w:ind w:left="5760" w:hanging="360"/>
+      </w:pPr>
+      <w:rPr>
+        <w:rFonts w:ascii="Courier New" w:hAnsi="Courier New" w:cs="Courier New" w:hint="default"/>
+      </w:rPr>
+    </w:lvl>
+    <w:lvl w:ilvl="8" w:tplc="44090005" w:tentative="1">
+      <w:start w:val="1"/>
+      <w:numFmt w:val="bullet"/>
+      <w:lvlText w:val=""/>
+      <w:lvlJc w:val="left"/>
+      <w:pPr>
+        <w:ind w:left="6480" w:hanging="360"/>
+      </w:pPr>
+      <w:rPr>
+        <w:rFonts w:ascii="Wingdings" w:hAnsi="Wingdings" w:hint="default"/>
+      </w:rPr>
+    </w:lvl>
+  </w:abstractNum>
+  <w:abstractNum w:abstractNumId="1" w15:restartNumberingAfterBreak="0">
     <w:nsid w:val="2A1B0604"/>
     <w:multiLevelType w:val="hybridMultilevel"/>
     <w:tmpl w:val="D76E1958"/>
@@ -3811,7 +4183,572 @@
       </w:rPr>
     </w:lvl>
   </w:abstractNum>
-  <w:abstractNum w:abstractNumId="1" w15:restartNumberingAfterBreak="0">
+  <w:abstractNum w:abstractNumId="2" w15:restartNumberingAfterBreak="0">
+    <w:nsid w:val="2C783046"/>
+    <w:multiLevelType w:val="hybridMultilevel"/>
+    <w:tmpl w:val="4582DF92"/>
+    <w:lvl w:ilvl="0" w:tplc="44090001">
+      <w:start w:val="1"/>
+      <w:numFmt w:val="bullet"/>
+      <w:lvlText w:val=""/>
+      <w:lvlJc w:val="left"/>
+      <w:pPr>
+        <w:ind w:left="720" w:hanging="360"/>
+      </w:pPr>
+      <w:rPr>
+        <w:rFonts w:ascii="Symbol" w:hAnsi="Symbol" w:hint="default"/>
+      </w:rPr>
+    </w:lvl>
+    <w:lvl w:ilvl="1" w:tplc="44090003" w:tentative="1">
+      <w:start w:val="1"/>
+      <w:numFmt w:val="bullet"/>
+      <w:lvlText w:val="o"/>
+      <w:lvlJc w:val="left"/>
+      <w:pPr>
+        <w:ind w:left="1440" w:hanging="360"/>
+      </w:pPr>
+      <w:rPr>
+        <w:rFonts w:ascii="Courier New" w:hAnsi="Courier New" w:cs="Courier New" w:hint="default"/>
+      </w:rPr>
+    </w:lvl>
+    <w:lvl w:ilvl="2" w:tplc="44090005" w:tentative="1">
+      <w:start w:val="1"/>
+      <w:numFmt w:val="bullet"/>
+      <w:lvlText w:val=""/>
+      <w:lvlJc w:val="left"/>
+      <w:pPr>
+        <w:ind w:left="2160" w:hanging="360"/>
+      </w:pPr>
+      <w:rPr>
+        <w:rFonts w:ascii="Wingdings" w:hAnsi="Wingdings" w:hint="default"/>
+      </w:rPr>
+    </w:lvl>
+    <w:lvl w:ilvl="3" w:tplc="44090001" w:tentative="1">
+      <w:start w:val="1"/>
+      <w:numFmt w:val="bullet"/>
+      <w:lvlText w:val=""/>
+      <w:lvlJc w:val="left"/>
+      <w:pPr>
+        <w:ind w:left="2880" w:hanging="360"/>
+      </w:pPr>
+      <w:rPr>
+        <w:rFonts w:ascii="Symbol" w:hAnsi="Symbol" w:hint="default"/>
+      </w:rPr>
+    </w:lvl>
+    <w:lvl w:ilvl="4" w:tplc="44090003" w:tentative="1">
+      <w:start w:val="1"/>
+      <w:numFmt w:val="bullet"/>
+      <w:lvlText w:val="o"/>
+      <w:lvlJc w:val="left"/>
+      <w:pPr>
+        <w:ind w:left="3600" w:hanging="360"/>
+      </w:pPr>
+      <w:rPr>
+        <w:rFonts w:ascii="Courier New" w:hAnsi="Courier New" w:cs="Courier New" w:hint="default"/>
+      </w:rPr>
+    </w:lvl>
+    <w:lvl w:ilvl="5" w:tplc="44090005" w:tentative="1">
+      <w:start w:val="1"/>
+      <w:numFmt w:val="bullet"/>
+      <w:lvlText w:val=""/>
+      <w:lvlJc w:val="left"/>
+      <w:pPr>
+        <w:ind w:left="4320" w:hanging="360"/>
+      </w:pPr>
+      <w:rPr>
+        <w:rFonts w:ascii="Wingdings" w:hAnsi="Wingdings" w:hint="default"/>
+      </w:rPr>
+    </w:lvl>
+    <w:lvl w:ilvl="6" w:tplc="44090001" w:tentative="1">
+      <w:start w:val="1"/>
+      <w:numFmt w:val="bullet"/>
+      <w:lvlText w:val=""/>
+      <w:lvlJc w:val="left"/>
+      <w:pPr>
+        <w:ind w:left="5040" w:hanging="360"/>
+      </w:pPr>
+      <w:rPr>
+        <w:rFonts w:ascii="Symbol" w:hAnsi="Symbol" w:hint="default"/>
+      </w:rPr>
+    </w:lvl>
+    <w:lvl w:ilvl="7" w:tplc="44090003" w:tentative="1">
+      <w:start w:val="1"/>
+      <w:numFmt w:val="bullet"/>
+      <w:lvlText w:val="o"/>
+      <w:lvlJc w:val="left"/>
+      <w:pPr>
+        <w:ind w:left="5760" w:hanging="360"/>
+      </w:pPr>
+      <w:rPr>
+        <w:rFonts w:ascii="Courier New" w:hAnsi="Courier New" w:cs="Courier New" w:hint="default"/>
+      </w:rPr>
+    </w:lvl>
+    <w:lvl w:ilvl="8" w:tplc="44090005" w:tentative="1">
+      <w:start w:val="1"/>
+      <w:numFmt w:val="bullet"/>
+      <w:lvlText w:val=""/>
+      <w:lvlJc w:val="left"/>
+      <w:pPr>
+        <w:ind w:left="6480" w:hanging="360"/>
+      </w:pPr>
+      <w:rPr>
+        <w:rFonts w:ascii="Wingdings" w:hAnsi="Wingdings" w:hint="default"/>
+      </w:rPr>
+    </w:lvl>
+  </w:abstractNum>
+  <w:abstractNum w:abstractNumId="3" w15:restartNumberingAfterBreak="0">
+    <w:nsid w:val="3261660D"/>
+    <w:multiLevelType w:val="hybridMultilevel"/>
+    <w:tmpl w:val="76EE0804"/>
+    <w:lvl w:ilvl="0" w:tplc="44090001">
+      <w:start w:val="1"/>
+      <w:numFmt w:val="bullet"/>
+      <w:lvlText w:val=""/>
+      <w:lvlJc w:val="left"/>
+      <w:pPr>
+        <w:ind w:left="720" w:hanging="360"/>
+      </w:pPr>
+      <w:rPr>
+        <w:rFonts w:ascii="Symbol" w:hAnsi="Symbol" w:hint="default"/>
+      </w:rPr>
+    </w:lvl>
+    <w:lvl w:ilvl="1" w:tplc="44090003" w:tentative="1">
+      <w:start w:val="1"/>
+      <w:numFmt w:val="bullet"/>
+      <w:lvlText w:val="o"/>
+      <w:lvlJc w:val="left"/>
+      <w:pPr>
+        <w:ind w:left="1440" w:hanging="360"/>
+      </w:pPr>
+      <w:rPr>
+        <w:rFonts w:ascii="Courier New" w:hAnsi="Courier New" w:cs="Courier New" w:hint="default"/>
+      </w:rPr>
+    </w:lvl>
+    <w:lvl w:ilvl="2" w:tplc="44090005" w:tentative="1">
+      <w:start w:val="1"/>
+      <w:numFmt w:val="bullet"/>
+      <w:lvlText w:val=""/>
+      <w:lvlJc w:val="left"/>
+      <w:pPr>
+        <w:ind w:left="2160" w:hanging="360"/>
+      </w:pPr>
+      <w:rPr>
+        <w:rFonts w:ascii="Wingdings" w:hAnsi="Wingdings" w:hint="default"/>
+      </w:rPr>
+    </w:lvl>
+    <w:lvl w:ilvl="3" w:tplc="44090001" w:tentative="1">
+      <w:start w:val="1"/>
+      <w:numFmt w:val="bullet"/>
+      <w:lvlText w:val=""/>
+      <w:lvlJc w:val="left"/>
+      <w:pPr>
+        <w:ind w:left="2880" w:hanging="360"/>
+      </w:pPr>
+      <w:rPr>
+        <w:rFonts w:ascii="Symbol" w:hAnsi="Symbol" w:hint="default"/>
+      </w:rPr>
+    </w:lvl>
+    <w:lvl w:ilvl="4" w:tplc="44090003" w:tentative="1">
+      <w:start w:val="1"/>
+      <w:numFmt w:val="bullet"/>
+      <w:lvlText w:val="o"/>
+      <w:lvlJc w:val="left"/>
+      <w:pPr>
+        <w:ind w:left="3600" w:hanging="360"/>
+      </w:pPr>
+      <w:rPr>
+        <w:rFonts w:ascii="Courier New" w:hAnsi="Courier New" w:cs="Courier New" w:hint="default"/>
+      </w:rPr>
+    </w:lvl>
+    <w:lvl w:ilvl="5" w:tplc="44090005" w:tentative="1">
+      <w:start w:val="1"/>
+      <w:numFmt w:val="bullet"/>
+      <w:lvlText w:val=""/>
+      <w:lvlJc w:val="left"/>
+      <w:pPr>
+        <w:ind w:left="4320" w:hanging="360"/>
+      </w:pPr>
+      <w:rPr>
+        <w:rFonts w:ascii="Wingdings" w:hAnsi="Wingdings" w:hint="default"/>
+      </w:rPr>
+    </w:lvl>
+    <w:lvl w:ilvl="6" w:tplc="44090001" w:tentative="1">
+      <w:start w:val="1"/>
+      <w:numFmt w:val="bullet"/>
+      <w:lvlText w:val=""/>
+      <w:lvlJc w:val="left"/>
+      <w:pPr>
+        <w:ind w:left="5040" w:hanging="360"/>
+      </w:pPr>
+      <w:rPr>
+        <w:rFonts w:ascii="Symbol" w:hAnsi="Symbol" w:hint="default"/>
+      </w:rPr>
+    </w:lvl>
+    <w:lvl w:ilvl="7" w:tplc="44090003" w:tentative="1">
+      <w:start w:val="1"/>
+      <w:numFmt w:val="bullet"/>
+      <w:lvlText w:val="o"/>
+      <w:lvlJc w:val="left"/>
+      <w:pPr>
+        <w:ind w:left="5760" w:hanging="360"/>
+      </w:pPr>
+      <w:rPr>
+        <w:rFonts w:ascii="Courier New" w:hAnsi="Courier New" w:cs="Courier New" w:hint="default"/>
+      </w:rPr>
+    </w:lvl>
+    <w:lvl w:ilvl="8" w:tplc="44090005" w:tentative="1">
+      <w:start w:val="1"/>
+      <w:numFmt w:val="bullet"/>
+      <w:lvlText w:val=""/>
+      <w:lvlJc w:val="left"/>
+      <w:pPr>
+        <w:ind w:left="6480" w:hanging="360"/>
+      </w:pPr>
+      <w:rPr>
+        <w:rFonts w:ascii="Wingdings" w:hAnsi="Wingdings" w:hint="default"/>
+      </w:rPr>
+    </w:lvl>
+  </w:abstractNum>
+  <w:abstractNum w:abstractNumId="4" w15:restartNumberingAfterBreak="0">
+    <w:nsid w:val="462C3C8D"/>
+    <w:multiLevelType w:val="hybridMultilevel"/>
+    <w:tmpl w:val="723A77DE"/>
+    <w:lvl w:ilvl="0" w:tplc="44090001">
+      <w:start w:val="1"/>
+      <w:numFmt w:val="bullet"/>
+      <w:lvlText w:val=""/>
+      <w:lvlJc w:val="left"/>
+      <w:pPr>
+        <w:ind w:left="720" w:hanging="360"/>
+      </w:pPr>
+      <w:rPr>
+        <w:rFonts w:ascii="Symbol" w:hAnsi="Symbol" w:hint="default"/>
+      </w:rPr>
+    </w:lvl>
+    <w:lvl w:ilvl="1" w:tplc="44090003" w:tentative="1">
+      <w:start w:val="1"/>
+      <w:numFmt w:val="bullet"/>
+      <w:lvlText w:val="o"/>
+      <w:lvlJc w:val="left"/>
+      <w:pPr>
+        <w:ind w:left="1440" w:hanging="360"/>
+      </w:pPr>
+      <w:rPr>
+        <w:rFonts w:ascii="Courier New" w:hAnsi="Courier New" w:cs="Courier New" w:hint="default"/>
+      </w:rPr>
+    </w:lvl>
+    <w:lvl w:ilvl="2" w:tplc="44090005" w:tentative="1">
+      <w:start w:val="1"/>
+      <w:numFmt w:val="bullet"/>
+      <w:lvlText w:val=""/>
+      <w:lvlJc w:val="left"/>
+      <w:pPr>
+        <w:ind w:left="2160" w:hanging="360"/>
+      </w:pPr>
+      <w:rPr>
+        <w:rFonts w:ascii="Wingdings" w:hAnsi="Wingdings" w:hint="default"/>
+      </w:rPr>
+    </w:lvl>
+    <w:lvl w:ilvl="3" w:tplc="44090001" w:tentative="1">
+      <w:start w:val="1"/>
+      <w:numFmt w:val="bullet"/>
+      <w:lvlText w:val=""/>
+      <w:lvlJc w:val="left"/>
+      <w:pPr>
+        <w:ind w:left="2880" w:hanging="360"/>
+      </w:pPr>
+      <w:rPr>
+        <w:rFonts w:ascii="Symbol" w:hAnsi="Symbol" w:hint="default"/>
+      </w:rPr>
+    </w:lvl>
+    <w:lvl w:ilvl="4" w:tplc="44090003" w:tentative="1">
+      <w:start w:val="1"/>
+      <w:numFmt w:val="bullet"/>
+      <w:lvlText w:val="o"/>
+      <w:lvlJc w:val="left"/>
+      <w:pPr>
+        <w:ind w:left="3600" w:hanging="360"/>
+      </w:pPr>
+      <w:rPr>
+        <w:rFonts w:ascii="Courier New" w:hAnsi="Courier New" w:cs="Courier New" w:hint="default"/>
+      </w:rPr>
+    </w:lvl>
+    <w:lvl w:ilvl="5" w:tplc="44090005" w:tentative="1">
+      <w:start w:val="1"/>
+      <w:numFmt w:val="bullet"/>
+      <w:lvlText w:val=""/>
+      <w:lvlJc w:val="left"/>
+      <w:pPr>
+        <w:ind w:left="4320" w:hanging="360"/>
+      </w:pPr>
+      <w:rPr>
+        <w:rFonts w:ascii="Wingdings" w:hAnsi="Wingdings" w:hint="default"/>
+      </w:rPr>
+    </w:lvl>
+    <w:lvl w:ilvl="6" w:tplc="44090001" w:tentative="1">
+      <w:start w:val="1"/>
+      <w:numFmt w:val="bullet"/>
+      <w:lvlText w:val=""/>
+      <w:lvlJc w:val="left"/>
+      <w:pPr>
+        <w:ind w:left="5040" w:hanging="360"/>
+      </w:pPr>
+      <w:rPr>
+        <w:rFonts w:ascii="Symbol" w:hAnsi="Symbol" w:hint="default"/>
+      </w:rPr>
+    </w:lvl>
+    <w:lvl w:ilvl="7" w:tplc="44090003" w:tentative="1">
+      <w:start w:val="1"/>
+      <w:numFmt w:val="bullet"/>
+      <w:lvlText w:val="o"/>
+      <w:lvlJc w:val="left"/>
+      <w:pPr>
+        <w:ind w:left="5760" w:hanging="360"/>
+      </w:pPr>
+      <w:rPr>
+        <w:rFonts w:ascii="Courier New" w:hAnsi="Courier New" w:cs="Courier New" w:hint="default"/>
+      </w:rPr>
+    </w:lvl>
+    <w:lvl w:ilvl="8" w:tplc="44090005" w:tentative="1">
+      <w:start w:val="1"/>
+      <w:numFmt w:val="bullet"/>
+      <w:lvlText w:val=""/>
+      <w:lvlJc w:val="left"/>
+      <w:pPr>
+        <w:ind w:left="6480" w:hanging="360"/>
+      </w:pPr>
+      <w:rPr>
+        <w:rFonts w:ascii="Wingdings" w:hAnsi="Wingdings" w:hint="default"/>
+      </w:rPr>
+    </w:lvl>
+  </w:abstractNum>
+  <w:abstractNum w:abstractNumId="5" w15:restartNumberingAfterBreak="0">
+    <w:nsid w:val="512361FB"/>
+    <w:multiLevelType w:val="hybridMultilevel"/>
+    <w:tmpl w:val="58A4DE72"/>
+    <w:lvl w:ilvl="0" w:tplc="44090001">
+      <w:start w:val="1"/>
+      <w:numFmt w:val="bullet"/>
+      <w:lvlText w:val=""/>
+      <w:lvlJc w:val="left"/>
+      <w:pPr>
+        <w:ind w:left="720" w:hanging="360"/>
+      </w:pPr>
+      <w:rPr>
+        <w:rFonts w:ascii="Symbol" w:hAnsi="Symbol" w:hint="default"/>
+      </w:rPr>
+    </w:lvl>
+    <w:lvl w:ilvl="1" w:tplc="44090003" w:tentative="1">
+      <w:start w:val="1"/>
+      <w:numFmt w:val="bullet"/>
+      <w:lvlText w:val="o"/>
+      <w:lvlJc w:val="left"/>
+      <w:pPr>
+        <w:ind w:left="1440" w:hanging="360"/>
+      </w:pPr>
+      <w:rPr>
+        <w:rFonts w:ascii="Courier New" w:hAnsi="Courier New" w:cs="Courier New" w:hint="default"/>
+      </w:rPr>
+    </w:lvl>
+    <w:lvl w:ilvl="2" w:tplc="44090005" w:tentative="1">
+      <w:start w:val="1"/>
+      <w:numFmt w:val="bullet"/>
+      <w:lvlText w:val=""/>
+      <w:lvlJc w:val="left"/>
+      <w:pPr>
+        <w:ind w:left="2160" w:hanging="360"/>
+      </w:pPr>
+      <w:rPr>
+        <w:rFonts w:ascii="Wingdings" w:hAnsi="Wingdings" w:hint="default"/>
+      </w:rPr>
+    </w:lvl>
+    <w:lvl w:ilvl="3" w:tplc="44090001" w:tentative="1">
+      <w:start w:val="1"/>
+      <w:numFmt w:val="bullet"/>
+      <w:lvlText w:val=""/>
+      <w:lvlJc w:val="left"/>
+      <w:pPr>
+        <w:ind w:left="2880" w:hanging="360"/>
+      </w:pPr>
+      <w:rPr>
+        <w:rFonts w:ascii="Symbol" w:hAnsi="Symbol" w:hint="default"/>
+      </w:rPr>
+    </w:lvl>
+    <w:lvl w:ilvl="4" w:tplc="44090003" w:tentative="1">
+      <w:start w:val="1"/>
+      <w:numFmt w:val="bullet"/>
+      <w:lvlText w:val="o"/>
+      <w:lvlJc w:val="left"/>
+      <w:pPr>
+        <w:ind w:left="3600" w:hanging="360"/>
+      </w:pPr>
+      <w:rPr>
+        <w:rFonts w:ascii="Courier New" w:hAnsi="Courier New" w:cs="Courier New" w:hint="default"/>
+      </w:rPr>
+    </w:lvl>
+    <w:lvl w:ilvl="5" w:tplc="44090005" w:tentative="1">
+      <w:start w:val="1"/>
+      <w:numFmt w:val="bullet"/>
+      <w:lvlText w:val=""/>
+      <w:lvlJc w:val="left"/>
+      <w:pPr>
+        <w:ind w:left="4320" w:hanging="360"/>
+      </w:pPr>
+      <w:rPr>
+        <w:rFonts w:ascii="Wingdings" w:hAnsi="Wingdings" w:hint="default"/>
+      </w:rPr>
+    </w:lvl>
+    <w:lvl w:ilvl="6" w:tplc="44090001" w:tentative="1">
+      <w:start w:val="1"/>
+      <w:numFmt w:val="bullet"/>
+      <w:lvlText w:val=""/>
+      <w:lvlJc w:val="left"/>
+      <w:pPr>
+        <w:ind w:left="5040" w:hanging="360"/>
+      </w:pPr>
+      <w:rPr>
+        <w:rFonts w:ascii="Symbol" w:hAnsi="Symbol" w:hint="default"/>
+      </w:rPr>
+    </w:lvl>
+    <w:lvl w:ilvl="7" w:tplc="44090003" w:tentative="1">
+      <w:start w:val="1"/>
+      <w:numFmt w:val="bullet"/>
+      <w:lvlText w:val="o"/>
+      <w:lvlJc w:val="left"/>
+      <w:pPr>
+        <w:ind w:left="5760" w:hanging="360"/>
+      </w:pPr>
+      <w:rPr>
+        <w:rFonts w:ascii="Courier New" w:hAnsi="Courier New" w:cs="Courier New" w:hint="default"/>
+      </w:rPr>
+    </w:lvl>
+    <w:lvl w:ilvl="8" w:tplc="44090005" w:tentative="1">
+      <w:start w:val="1"/>
+      <w:numFmt w:val="bullet"/>
+      <w:lvlText w:val=""/>
+      <w:lvlJc w:val="left"/>
+      <w:pPr>
+        <w:ind w:left="6480" w:hanging="360"/>
+      </w:pPr>
+      <w:rPr>
+        <w:rFonts w:ascii="Wingdings" w:hAnsi="Wingdings" w:hint="default"/>
+      </w:rPr>
+    </w:lvl>
+  </w:abstractNum>
+  <w:abstractNum w:abstractNumId="6" w15:restartNumberingAfterBreak="0">
+    <w:nsid w:val="57B32AF3"/>
+    <w:multiLevelType w:val="hybridMultilevel"/>
+    <w:tmpl w:val="E0BAE1EE"/>
+    <w:lvl w:ilvl="0" w:tplc="44090001">
+      <w:start w:val="1"/>
+      <w:numFmt w:val="bullet"/>
+      <w:lvlText w:val=""/>
+      <w:lvlJc w:val="left"/>
+      <w:pPr>
+        <w:ind w:left="720" w:hanging="360"/>
+      </w:pPr>
+      <w:rPr>
+        <w:rFonts w:ascii="Symbol" w:hAnsi="Symbol" w:hint="default"/>
+      </w:rPr>
+    </w:lvl>
+    <w:lvl w:ilvl="1" w:tplc="44090003" w:tentative="1">
+      <w:start w:val="1"/>
+      <w:numFmt w:val="bullet"/>
+      <w:lvlText w:val="o"/>
+      <w:lvlJc w:val="left"/>
+      <w:pPr>
+        <w:ind w:left="1440" w:hanging="360"/>
+      </w:pPr>
+      <w:rPr>
+        <w:rFonts w:ascii="Courier New" w:hAnsi="Courier New" w:cs="Courier New" w:hint="default"/>
+      </w:rPr>
+    </w:lvl>
+    <w:lvl w:ilvl="2" w:tplc="44090005" w:tentative="1">
+      <w:start w:val="1"/>
+      <w:numFmt w:val="bullet"/>
+      <w:lvlText w:val=""/>
+      <w:lvlJc w:val="left"/>
+      <w:pPr>
+        <w:ind w:left="2160" w:hanging="360"/>
+      </w:pPr>
+      <w:rPr>
+        <w:rFonts w:ascii="Wingdings" w:hAnsi="Wingdings" w:hint="default"/>
+      </w:rPr>
+    </w:lvl>
+    <w:lvl w:ilvl="3" w:tplc="44090001" w:tentative="1">
+      <w:start w:val="1"/>
+      <w:numFmt w:val="bullet"/>
+      <w:lvlText w:val=""/>
+      <w:lvlJc w:val="left"/>
+      <w:pPr>
+        <w:ind w:left="2880" w:hanging="360"/>
+      </w:pPr>
+      <w:rPr>
+        <w:rFonts w:ascii="Symbol" w:hAnsi="Symbol" w:hint="default"/>
+      </w:rPr>
+    </w:lvl>
+    <w:lvl w:ilvl="4" w:tplc="44090003" w:tentative="1">
+      <w:start w:val="1"/>
+      <w:numFmt w:val="bullet"/>
+      <w:lvlText w:val="o"/>
+      <w:lvlJc w:val="left"/>
+      <w:pPr>
+        <w:ind w:left="3600" w:hanging="360"/>
+      </w:pPr>
+      <w:rPr>
+        <w:rFonts w:ascii="Courier New" w:hAnsi="Courier New" w:cs="Courier New" w:hint="default"/>
+      </w:rPr>
+    </w:lvl>
+    <w:lvl w:ilvl="5" w:tplc="44090005" w:tentative="1">
+      <w:start w:val="1"/>
+      <w:numFmt w:val="bullet"/>
+      <w:lvlText w:val=""/>
+      <w:lvlJc w:val="left"/>
+      <w:pPr>
+        <w:ind w:left="4320" w:hanging="360"/>
+      </w:pPr>
+      <w:rPr>
+        <w:rFonts w:ascii="Wingdings" w:hAnsi="Wingdings" w:hint="default"/>
+      </w:rPr>
+    </w:lvl>
+    <w:lvl w:ilvl="6" w:tplc="44090001" w:tentative="1">
+      <w:start w:val="1"/>
+      <w:numFmt w:val="bullet"/>
+      <w:lvlText w:val=""/>
+      <w:lvlJc w:val="left"/>
+      <w:pPr>
+        <w:ind w:left="5040" w:hanging="360"/>
+      </w:pPr>
+      <w:rPr>
+        <w:rFonts w:ascii="Symbol" w:hAnsi="Symbol" w:hint="default"/>
+      </w:rPr>
+    </w:lvl>
+    <w:lvl w:ilvl="7" w:tplc="44090003" w:tentative="1">
+      <w:start w:val="1"/>
+      <w:numFmt w:val="bullet"/>
+      <w:lvlText w:val="o"/>
+      <w:lvlJc w:val="left"/>
+      <w:pPr>
+        <w:ind w:left="5760" w:hanging="360"/>
+      </w:pPr>
+      <w:rPr>
+        <w:rFonts w:ascii="Courier New" w:hAnsi="Courier New" w:cs="Courier New" w:hint="default"/>
+      </w:rPr>
+    </w:lvl>
+    <w:lvl w:ilvl="8" w:tplc="44090005" w:tentative="1">
+      <w:start w:val="1"/>
+      <w:numFmt w:val="bullet"/>
+      <w:lvlText w:val=""/>
+      <w:lvlJc w:val="left"/>
+      <w:pPr>
+        <w:ind w:left="6480" w:hanging="360"/>
+      </w:pPr>
+      <w:rPr>
+        <w:rFonts w:ascii="Wingdings" w:hAnsi="Wingdings" w:hint="default"/>
+      </w:rPr>
+    </w:lvl>
+  </w:abstractNum>
+  <w:abstractNum w:abstractNumId="7" w15:restartNumberingAfterBreak="0">
     <w:nsid w:val="58993836"/>
     <w:multiLevelType w:val="hybridMultilevel"/>
     <w:tmpl w:val="5A12C912"/>
@@ -3924,7 +4861,7 @@
       </w:rPr>
     </w:lvl>
   </w:abstractNum>
-  <w:abstractNum w:abstractNumId="2" w15:restartNumberingAfterBreak="0">
+  <w:abstractNum w:abstractNumId="8" w15:restartNumberingAfterBreak="0">
     <w:nsid w:val="5D5D796E"/>
     <w:multiLevelType w:val="hybridMultilevel"/>
     <w:tmpl w:val="91CCCD02"/>
@@ -4037,7 +4974,120 @@
       </w:rPr>
     </w:lvl>
   </w:abstractNum>
-  <w:abstractNum w:abstractNumId="3" w15:restartNumberingAfterBreak="0">
+  <w:abstractNum w:abstractNumId="9" w15:restartNumberingAfterBreak="0">
+    <w:nsid w:val="63B863B0"/>
+    <w:multiLevelType w:val="hybridMultilevel"/>
+    <w:tmpl w:val="30768FDA"/>
+    <w:lvl w:ilvl="0" w:tplc="44090001">
+      <w:start w:val="1"/>
+      <w:numFmt w:val="bullet"/>
+      <w:lvlText w:val=""/>
+      <w:lvlJc w:val="left"/>
+      <w:pPr>
+        <w:ind w:left="720" w:hanging="360"/>
+      </w:pPr>
+      <w:rPr>
+        <w:rFonts w:ascii="Symbol" w:hAnsi="Symbol" w:hint="default"/>
+      </w:rPr>
+    </w:lvl>
+    <w:lvl w:ilvl="1" w:tplc="44090003" w:tentative="1">
+      <w:start w:val="1"/>
+      <w:numFmt w:val="bullet"/>
+      <w:lvlText w:val="o"/>
+      <w:lvlJc w:val="left"/>
+      <w:pPr>
+        <w:ind w:left="1440" w:hanging="360"/>
+      </w:pPr>
+      <w:rPr>
+        <w:rFonts w:ascii="Courier New" w:hAnsi="Courier New" w:cs="Courier New" w:hint="default"/>
+      </w:rPr>
+    </w:lvl>
+    <w:lvl w:ilvl="2" w:tplc="44090005" w:tentative="1">
+      <w:start w:val="1"/>
+      <w:numFmt w:val="bullet"/>
+      <w:lvlText w:val=""/>
+      <w:lvlJc w:val="left"/>
+      <w:pPr>
+        <w:ind w:left="2160" w:hanging="360"/>
+      </w:pPr>
+      <w:rPr>
+        <w:rFonts w:ascii="Wingdings" w:hAnsi="Wingdings" w:hint="default"/>
+      </w:rPr>
+    </w:lvl>
+    <w:lvl w:ilvl="3" w:tplc="44090001" w:tentative="1">
+      <w:start w:val="1"/>
+      <w:numFmt w:val="bullet"/>
+      <w:lvlText w:val=""/>
+      <w:lvlJc w:val="left"/>
+      <w:pPr>
+        <w:ind w:left="2880" w:hanging="360"/>
+      </w:pPr>
+      <w:rPr>
+        <w:rFonts w:ascii="Symbol" w:hAnsi="Symbol" w:hint="default"/>
+      </w:rPr>
+    </w:lvl>
+    <w:lvl w:ilvl="4" w:tplc="44090003" w:tentative="1">
+      <w:start w:val="1"/>
+      <w:numFmt w:val="bullet"/>
+      <w:lvlText w:val="o"/>
+      <w:lvlJc w:val="left"/>
+      <w:pPr>
+        <w:ind w:left="3600" w:hanging="360"/>
+      </w:pPr>
+      <w:rPr>
+        <w:rFonts w:ascii="Courier New" w:hAnsi="Courier New" w:cs="Courier New" w:hint="default"/>
+      </w:rPr>
+    </w:lvl>
+    <w:lvl w:ilvl="5" w:tplc="44090005" w:tentative="1">
+      <w:start w:val="1"/>
+      <w:numFmt w:val="bullet"/>
+      <w:lvlText w:val=""/>
+      <w:lvlJc w:val="left"/>
+      <w:pPr>
+        <w:ind w:left="4320" w:hanging="360"/>
+      </w:pPr>
+      <w:rPr>
+        <w:rFonts w:ascii="Wingdings" w:hAnsi="Wingdings" w:hint="default"/>
+      </w:rPr>
+    </w:lvl>
+    <w:lvl w:ilvl="6" w:tplc="44090001" w:tentative="1">
+      <w:start w:val="1"/>
+      <w:numFmt w:val="bullet"/>
+      <w:lvlText w:val=""/>
+      <w:lvlJc w:val="left"/>
+      <w:pPr>
+        <w:ind w:left="5040" w:hanging="360"/>
+      </w:pPr>
+      <w:rPr>
+        <w:rFonts w:ascii="Symbol" w:hAnsi="Symbol" w:hint="default"/>
+      </w:rPr>
+    </w:lvl>
+    <w:lvl w:ilvl="7" w:tplc="44090003" w:tentative="1">
+      <w:start w:val="1"/>
+      <w:numFmt w:val="bullet"/>
+      <w:lvlText w:val="o"/>
+      <w:lvlJc w:val="left"/>
+      <w:pPr>
+        <w:ind w:left="5760" w:hanging="360"/>
+      </w:pPr>
+      <w:rPr>
+        <w:rFonts w:ascii="Courier New" w:hAnsi="Courier New" w:cs="Courier New" w:hint="default"/>
+      </w:rPr>
+    </w:lvl>
+    <w:lvl w:ilvl="8" w:tplc="44090005" w:tentative="1">
+      <w:start w:val="1"/>
+      <w:numFmt w:val="bullet"/>
+      <w:lvlText w:val=""/>
+      <w:lvlJc w:val="left"/>
+      <w:pPr>
+        <w:ind w:left="6480" w:hanging="360"/>
+      </w:pPr>
+      <w:rPr>
+        <w:rFonts w:ascii="Wingdings" w:hAnsi="Wingdings" w:hint="default"/>
+      </w:rPr>
+    </w:lvl>
+  </w:abstractNum>
+  <w:abstractNum w:abstractNumId="10" w15:restartNumberingAfterBreak="0">
     <w:nsid w:val="656D5C9D"/>
     <w:multiLevelType w:val="hybridMultilevel"/>
     <w:tmpl w:val="882C68A4"/>
@@ -4123,7 +5173,120 @@
       </w:pPr>
     </w:lvl>
   </w:abstractNum>
-  <w:abstractNum w:abstractNumId="4" w15:restartNumberingAfterBreak="0">
+  <w:abstractNum w:abstractNumId="11" w15:restartNumberingAfterBreak="0">
+    <w:nsid w:val="68C060C3"/>
+    <w:multiLevelType w:val="hybridMultilevel"/>
+    <w:tmpl w:val="D8C000D4"/>
+    <w:lvl w:ilvl="0" w:tplc="44090001">
+      <w:start w:val="1"/>
+      <w:numFmt w:val="bullet"/>
+      <w:lvlText w:val=""/>
+      <w:lvlJc w:val="left"/>
+      <w:pPr>
+        <w:ind w:left="720" w:hanging="360"/>
+      </w:pPr>
+      <w:rPr>
+        <w:rFonts w:ascii="Symbol" w:hAnsi="Symbol" w:hint="default"/>
+      </w:rPr>
+    </w:lvl>
+    <w:lvl w:ilvl="1" w:tplc="44090003" w:tentative="1">
+      <w:start w:val="1"/>
+      <w:numFmt w:val="bullet"/>
+      <w:lvlText w:val="o"/>
+      <w:lvlJc w:val="left"/>
+      <w:pPr>
+        <w:ind w:left="1440" w:hanging="360"/>
+      </w:pPr>
+      <w:rPr>
+        <w:rFonts w:ascii="Courier New" w:hAnsi="Courier New" w:cs="Courier New" w:hint="default"/>
+      </w:rPr>
+    </w:lvl>
+    <w:lvl w:ilvl="2" w:tplc="44090005" w:tentative="1">
+      <w:start w:val="1"/>
+      <w:numFmt w:val="bullet"/>
+      <w:lvlText w:val=""/>
+      <w:lvlJc w:val="left"/>
+      <w:pPr>
+        <w:ind w:left="2160" w:hanging="360"/>
+      </w:pPr>
+      <w:rPr>
+        <w:rFonts w:ascii="Wingdings" w:hAnsi="Wingdings" w:hint="default"/>
+      </w:rPr>
+    </w:lvl>
+    <w:lvl w:ilvl="3" w:tplc="44090001" w:tentative="1">
+      <w:start w:val="1"/>
+      <w:numFmt w:val="bullet"/>
+      <w:lvlText w:val=""/>
+      <w:lvlJc w:val="left"/>
+      <w:pPr>
+        <w:ind w:left="2880" w:hanging="360"/>
+      </w:pPr>
+      <w:rPr>
+        <w:rFonts w:ascii="Symbol" w:hAnsi="Symbol" w:hint="default"/>
+      </w:rPr>
+    </w:lvl>
+    <w:lvl w:ilvl="4" w:tplc="44090003" w:tentative="1">
+      <w:start w:val="1"/>
+      <w:numFmt w:val="bullet"/>
+      <w:lvlText w:val="o"/>
+      <w:lvlJc w:val="left"/>
+      <w:pPr>
+        <w:ind w:left="3600" w:hanging="360"/>
+      </w:pPr>
+      <w:rPr>
+        <w:rFonts w:ascii="Courier New" w:hAnsi="Courier New" w:cs="Courier New" w:hint="default"/>
+      </w:rPr>
+    </w:lvl>
+    <w:lvl w:ilvl="5" w:tplc="44090005" w:tentative="1">
+      <w:start w:val="1"/>
+      <w:numFmt w:val="bullet"/>
+      <w:lvlText w:val=""/>
+      <w:lvlJc w:val="left"/>
+      <w:pPr>
+        <w:ind w:left="4320" w:hanging="360"/>
+      </w:pPr>
+      <w:rPr>
+        <w:rFonts w:ascii="Wingdings" w:hAnsi="Wingdings" w:hint="default"/>
+      </w:rPr>
+    </w:lvl>
+    <w:lvl w:ilvl="6" w:tplc="44090001" w:tentative="1">
+      <w:start w:val="1"/>
+      <w:numFmt w:val="bullet"/>
+      <w:lvlText w:val=""/>
+      <w:lvlJc w:val="left"/>
+      <w:pPr>
+        <w:ind w:left="5040" w:hanging="360"/>
+      </w:pPr>
+      <w:rPr>
+        <w:rFonts w:ascii="Symbol" w:hAnsi="Symbol" w:hint="default"/>
+      </w:rPr>
+    </w:lvl>
+    <w:lvl w:ilvl="7" w:tplc="44090003" w:tentative="1">
+      <w:start w:val="1"/>
+      <w:numFmt w:val="bullet"/>
+      <w:lvlText w:val="o"/>
+      <w:lvlJc w:val="left"/>
+      <w:pPr>
+        <w:ind w:left="5760" w:hanging="360"/>
+      </w:pPr>
+      <w:rPr>
+        <w:rFonts w:ascii="Courier New" w:hAnsi="Courier New" w:cs="Courier New" w:hint="default"/>
+      </w:rPr>
+    </w:lvl>
+    <w:lvl w:ilvl="8" w:tplc="44090005" w:tentative="1">
+      <w:start w:val="1"/>
+      <w:numFmt w:val="bullet"/>
+      <w:lvlText w:val=""/>
+      <w:lvlJc w:val="left"/>
+      <w:pPr>
+        <w:ind w:left="6480" w:hanging="360"/>
+      </w:pPr>
+      <w:rPr>
+        <w:rFonts w:ascii="Wingdings" w:hAnsi="Wingdings" w:hint="default"/>
+      </w:rPr>
+    </w:lvl>
+  </w:abstractNum>
+  <w:abstractNum w:abstractNumId="12" w15:restartNumberingAfterBreak="0">
     <w:nsid w:val="6AB87505"/>
     <w:multiLevelType w:val="hybridMultilevel"/>
     <w:tmpl w:val="11AAEE48"/>
@@ -4237,19 +5400,43 @@
     </w:lvl>
   </w:abstractNum>
   <w:num w:numId="1" w16cid:durableId="1681812846">
+    <w:abstractNumId w:val="7"/>
+  </w:num>
+  <w:num w:numId="2" w16cid:durableId="1728526025">
+    <w:abstractNumId w:val="12"/>
+  </w:num>
+  <w:num w:numId="3" w16cid:durableId="104544827">
     <w:abstractNumId w:val="1"/>
   </w:num>
-  <w:num w:numId="2" w16cid:durableId="1728526025">
+  <w:num w:numId="4" w16cid:durableId="1751807840">
+    <w:abstractNumId w:val="8"/>
+  </w:num>
+  <w:num w:numId="5" w16cid:durableId="1036541310">
+    <w:abstractNumId w:val="10"/>
+  </w:num>
+  <w:num w:numId="6" w16cid:durableId="990057185">
+    <w:abstractNumId w:val="9"/>
+  </w:num>
+  <w:num w:numId="7" w16cid:durableId="1599480020">
+    <w:abstractNumId w:val="0"/>
+  </w:num>
+  <w:num w:numId="8" w16cid:durableId="1331760918">
+    <w:abstractNumId w:val="11"/>
+  </w:num>
+  <w:num w:numId="9" w16cid:durableId="1753161521">
+    <w:abstractNumId w:val="5"/>
+  </w:num>
+  <w:num w:numId="10" w16cid:durableId="1483504319">
+    <w:abstractNumId w:val="3"/>
+  </w:num>
+  <w:num w:numId="11" w16cid:durableId="1001542900">
+    <w:abstractNumId w:val="6"/>
+  </w:num>
+  <w:num w:numId="12" w16cid:durableId="1050154360">
     <w:abstractNumId w:val="4"/>
   </w:num>
-  <w:num w:numId="3" w16cid:durableId="104544827">
-    <w:abstractNumId w:val="0"/>
-  </w:num>
-  <w:num w:numId="4" w16cid:durableId="1751807840">
+  <w:num w:numId="13" w16cid:durableId="742605048">
     <w:abstractNumId w:val="2"/>
-  </w:num>
-  <w:num w:numId="5" w16cid:durableId="1036541310">
-    <w:abstractNumId w:val="3"/>
   </w:num>
 </w:numbering>
 </file>

</xml_diff>